<commit_message>
24rp14647 the bootstrap is added
</commit_message>
<xml_diff>
--- a/niyigaba_claude devops cat.docx
+++ b/niyigaba_claude devops cat.docx
@@ -780,8 +780,6 @@
           </wp:inline>
         </w:drawing>
       </w:r>
-      <w:bookmarkStart w:id="0" w:name="_GoBack"/>
-      <w:bookmarkEnd w:id="0"/>
     </w:p>
     <w:p>
       <w:pPr>
@@ -847,7 +845,110 @@
         </w:drawing>
       </w:r>
     </w:p>
-    <w:p/>
+    <w:p>
+      <w:r>
+        <w:t xml:space="preserve">Q7. </w:t>
+      </w:r>
+      <w:r>
+        <w:rPr>
+          <w:b/>
+        </w:rPr>
+        <w:t>Code</w:t>
+      </w:r>
+      <w:r>
+        <w:t xml:space="preserve">: </w:t>
+      </w:r>
+      <w:proofErr w:type="spellStart"/>
+      <w:r>
+        <w:t>Git</w:t>
+      </w:r>
+      <w:proofErr w:type="spellEnd"/>
+      <w:r>
+        <w:t xml:space="preserve"> commit –m “24rp14647 the bootstrap is added”</w:t>
+      </w:r>
+    </w:p>
+    <w:p>
+      <w:r>
+        <w:t xml:space="preserve">Output: </w:t>
+      </w:r>
+    </w:p>
+    <w:p>
+      <w:r>
+        <w:rPr>
+          <w:noProof/>
+        </w:rPr>
+        <w:lastRenderedPageBreak/>
+        <w:drawing>
+          <wp:inline distT="0" distB="0" distL="0" distR="0">
+            <wp:extent cx="5499383" cy="1581231"/>
+            <wp:effectExtent l="0" t="0" r="6350" b="0"/>
+            <wp:docPr id="15" name="Picture 15"/>
+            <wp:cNvGraphicFramePr>
+              <a:graphicFrameLocks xmlns:a="http://schemas.openxmlformats.org/drawingml/2006/main" noChangeAspect="1"/>
+            </wp:cNvGraphicFramePr>
+            <a:graphic xmlns:a="http://schemas.openxmlformats.org/drawingml/2006/main">
+              <a:graphicData uri="http://schemas.openxmlformats.org/drawingml/2006/picture">
+                <pic:pic xmlns:pic="http://schemas.openxmlformats.org/drawingml/2006/picture">
+                  <pic:nvPicPr>
+                    <pic:cNvPr id="15" name="E68A57C.tmp"/>
+                    <pic:cNvPicPr/>
+                  </pic:nvPicPr>
+                  <pic:blipFill>
+                    <a:blip r:embed="rId16">
+                      <a:extLst>
+                        <a:ext uri="{28A0092B-C50C-407E-A947-70E740481C1C}">
+                          <a14:useLocalDpi xmlns:a14="http://schemas.microsoft.com/office/drawing/2010/main" val="0"/>
+                        </a:ext>
+                      </a:extLst>
+                    </a:blip>
+                    <a:stretch>
+                      <a:fillRect/>
+                    </a:stretch>
+                  </pic:blipFill>
+                  <pic:spPr>
+                    <a:xfrm>
+                      <a:off x="0" y="0"/>
+                      <a:ext cx="5499383" cy="1581231"/>
+                    </a:xfrm>
+                    <a:prstGeom prst="rect">
+                      <a:avLst/>
+                    </a:prstGeom>
+                  </pic:spPr>
+                </pic:pic>
+              </a:graphicData>
+            </a:graphic>
+          </wp:inline>
+        </w:drawing>
+      </w:r>
+    </w:p>
+    <w:p>
+      <w:r>
+        <w:t xml:space="preserve">Q8 merge </w:t>
+      </w:r>
+      <w:proofErr w:type="gramStart"/>
+      <w:r>
+        <w:t>code :</w:t>
+      </w:r>
+      <w:proofErr w:type="gramEnd"/>
+      <w:r>
+        <w:t xml:space="preserve"> </w:t>
+      </w:r>
+      <w:proofErr w:type="spellStart"/>
+      <w:r>
+        <w:t>git</w:t>
+      </w:r>
+      <w:proofErr w:type="spellEnd"/>
+      <w:r>
+        <w:t xml:space="preserve"> merge bootstrap</w:t>
+      </w:r>
+    </w:p>
+    <w:p>
+      <w:r>
+        <w:t>Output:</w:t>
+      </w:r>
+      <w:bookmarkStart w:id="0" w:name="_GoBack"/>
+      <w:bookmarkEnd w:id="0"/>
+    </w:p>
     <w:sectPr>
       <w:pgSz w:w="12240" w:h="15840"/>
       <w:pgMar w:top="1440" w:right="1440" w:bottom="1440" w:left="1440" w:header="720" w:footer="720" w:gutter="0"/>
@@ -1699,7 +1800,7 @@
 </file>
 
 <file path=customXml/itemProps1.xml><?xml version="1.0" encoding="utf-8"?>
-<ds:datastoreItem xmlns:ds="http://schemas.openxmlformats.org/officeDocument/2006/customXml" ds:itemID="{60845B11-A658-4AD9-8A31-9994F837A76F}">
+<ds:datastoreItem xmlns:ds="http://schemas.openxmlformats.org/officeDocument/2006/customXml" ds:itemID="{E62FA3E8-3A95-4E07-94A1-50C56CCC1A8F}">
   <ds:schemaRefs>
     <ds:schemaRef ds:uri="http://schemas.openxmlformats.org/officeDocument/2006/bibliography"/>
   </ds:schemaRefs>

</xml_diff>